<commit_message>
Update Principios do Comando SQL.docx
</commit_message>
<xml_diff>
--- a/2º Trimestre/Desenvolvimento de Aplicações de Banco de Dados/Aula 06/Principios do Comando SQL.docx
+++ b/2º Trimestre/Desenvolvimento de Aplicações de Banco de Dados/Aula 06/Principios do Comando SQL.docx
@@ -83,6 +83,296 @@
     </w:p>
     <w:p>
       <w:pPr>
+        <w:ind w:firstLine="708"/>
+        <w:jc w:val="both"/>
+      </w:pPr>
+      <w:r>
+        <w:rPr>
+          <w:rFonts w:ascii="Times New Roman" w:hAnsi="Times New Roman" w:cs="Times New Roman"/>
+          <w:sz w:val="24"/>
+          <w:szCs w:val="24"/>
+        </w:rPr>
+        <w:t xml:space="preserve">Os comandos SQL possuem todos a </w:t>
+      </w:r>
+      <w:r>
+        <w:rPr>
+          <w:rFonts w:ascii="Times New Roman" w:hAnsi="Times New Roman" w:cs="Times New Roman"/>
+          <w:b/>
+          <w:sz w:val="24"/>
+          <w:szCs w:val="24"/>
+        </w:rPr>
+        <w:t>mesma forma</w:t>
+      </w:r>
+      <w:r>
+        <w:rPr>
+          <w:rFonts w:ascii="Times New Roman" w:hAnsi="Times New Roman" w:cs="Times New Roman"/>
+          <w:sz w:val="24"/>
+          <w:szCs w:val="24"/>
+        </w:rPr>
+        <w:t xml:space="preserve">: </w:t>
+      </w:r>
+      <w:r>
+        <w:rPr>
+          <w:rFonts w:ascii="Times New Roman" w:hAnsi="Times New Roman" w:cs="Times New Roman"/>
+          <w:b/>
+          <w:sz w:val="24"/>
+          <w:szCs w:val="24"/>
+        </w:rPr>
+        <w:t>começam com um verbo</w:t>
+      </w:r>
+      <w:r>
+        <w:rPr>
+          <w:rFonts w:ascii="Times New Roman" w:hAnsi="Times New Roman" w:cs="Times New Roman"/>
+          <w:sz w:val="24"/>
+          <w:szCs w:val="24"/>
+        </w:rPr>
+        <w:t xml:space="preserve">, que </w:t>
+      </w:r>
+      <w:r>
+        <w:rPr>
+          <w:rFonts w:ascii="Times New Roman" w:hAnsi="Times New Roman" w:cs="Times New Roman"/>
+          <w:sz w:val="24"/>
+          <w:szCs w:val="24"/>
+          <w:u w:val="single"/>
+        </w:rPr>
+        <w:t>indica a função do comando</w:t>
+      </w:r>
+      <w:r>
+        <w:rPr>
+          <w:rFonts w:ascii="Times New Roman" w:hAnsi="Times New Roman" w:cs="Times New Roman"/>
+          <w:sz w:val="24"/>
+          <w:szCs w:val="24"/>
+        </w:rPr>
+        <w:t xml:space="preserve">, seguido por </w:t>
+      </w:r>
+      <w:r>
+        <w:rPr>
+          <w:rFonts w:ascii="Times New Roman" w:hAnsi="Times New Roman" w:cs="Times New Roman"/>
+          <w:b/>
+          <w:sz w:val="24"/>
+          <w:szCs w:val="24"/>
+        </w:rPr>
+        <w:t>uma ou mais cláusulas</w:t>
+      </w:r>
+      <w:r>
+        <w:rPr>
+          <w:rFonts w:ascii="Times New Roman" w:hAnsi="Times New Roman" w:cs="Times New Roman"/>
+          <w:sz w:val="24"/>
+          <w:szCs w:val="24"/>
+        </w:rPr>
+        <w:t xml:space="preserve"> que especificam </w:t>
+      </w:r>
+      <w:r>
+        <w:rPr>
+          <w:rFonts w:ascii="Times New Roman" w:hAnsi="Times New Roman" w:cs="Times New Roman"/>
+          <w:sz w:val="24"/>
+          <w:szCs w:val="24"/>
+          <w:u w:val="single"/>
+        </w:rPr>
+        <w:t>um objeto (tabela, índice etc.),</w:t>
+      </w:r>
+      <w:r>
+        <w:rPr>
+          <w:rFonts w:ascii="Times New Roman" w:hAnsi="Times New Roman" w:cs="Times New Roman"/>
+          <w:sz w:val="24"/>
+          <w:szCs w:val="24"/>
+        </w:rPr>
+        <w:t xml:space="preserve"> </w:t>
+      </w:r>
+      <w:r>
+        <w:rPr>
+          <w:rFonts w:ascii="Times New Roman" w:hAnsi="Times New Roman" w:cs="Times New Roman"/>
+          <w:b/>
+          <w:sz w:val="24"/>
+          <w:szCs w:val="24"/>
+        </w:rPr>
+        <w:t>um componente de um objeto</w:t>
+      </w:r>
+      <w:r>
+        <w:rPr>
+          <w:rFonts w:ascii="Times New Roman" w:hAnsi="Times New Roman" w:cs="Times New Roman"/>
+          <w:sz w:val="24"/>
+          <w:szCs w:val="24"/>
+        </w:rPr>
+        <w:t xml:space="preserve"> (coluna), </w:t>
+      </w:r>
+      <w:r>
+        <w:rPr>
+          <w:rFonts w:ascii="Times New Roman" w:hAnsi="Times New Roman" w:cs="Times New Roman"/>
+          <w:b/>
+          <w:sz w:val="24"/>
+          <w:szCs w:val="24"/>
+        </w:rPr>
+        <w:t>uma condição ou complementam a ação a ser tomada</w:t>
+      </w:r>
+      <w:r>
+        <w:rPr>
+          <w:rFonts w:ascii="Times New Roman" w:hAnsi="Times New Roman" w:cs="Times New Roman"/>
+          <w:sz w:val="24"/>
+          <w:szCs w:val="24"/>
+        </w:rPr>
+        <w:t xml:space="preserve">. </w:t>
+      </w:r>
+      <w:proofErr w:type="spellStart"/>
+      <w:r>
+        <w:rPr>
+          <w:rFonts w:ascii="Times New Roman" w:hAnsi="Times New Roman" w:cs="Times New Roman"/>
+          <w:sz w:val="24"/>
+          <w:szCs w:val="24"/>
+        </w:rPr>
+        <w:t>Ex</w:t>
+      </w:r>
+      <w:proofErr w:type="spellEnd"/>
+      <w:r>
+        <w:rPr>
+          <w:rFonts w:ascii="Times New Roman" w:hAnsi="Times New Roman" w:cs="Times New Roman"/>
+          <w:sz w:val="24"/>
+          <w:szCs w:val="24"/>
+        </w:rPr>
+        <w:t xml:space="preserve">: </w:t>
+      </w:r>
+      <w:r>
+        <w:rPr>
+          <w:rFonts w:ascii="Times New Roman" w:hAnsi="Times New Roman" w:cs="Times New Roman"/>
+          <w:sz w:val="24"/>
+          <w:szCs w:val="24"/>
+        </w:rPr>
+        <w:t>CREATE SCHEMA FINANCEIRO DEFAULT CHARACTER SET utf8;</w:t>
+      </w:r>
+      <w:r>
+        <w:t xml:space="preserve"> </w:t>
+      </w:r>
+    </w:p>
+    <w:p>
+      <w:pPr>
+        <w:ind w:firstLine="708"/>
+        <w:jc w:val="both"/>
+        <w:rPr>
+          <w:rFonts w:ascii="Times New Roman" w:hAnsi="Times New Roman" w:cs="Times New Roman"/>
+          <w:sz w:val="24"/>
+          <w:szCs w:val="24"/>
+        </w:rPr>
+      </w:pPr>
+      <w:r>
+        <w:rPr>
+          <w:rFonts w:ascii="Times New Roman" w:hAnsi="Times New Roman" w:cs="Times New Roman"/>
+          <w:sz w:val="24"/>
+          <w:szCs w:val="24"/>
+        </w:rPr>
+        <w:t xml:space="preserve">O comando CREATE (verbo) é seguido das cláusulas SCHEMA, que completa o significado do comando, indicando a criação de um novo esquema relacional, e DEFAULT CHARACTER SET, que especifica o conjunto de caracteres padrão. Todo comando SQL deve ser terminado com um </w:t>
+      </w:r>
+      <w:proofErr w:type="spellStart"/>
+      <w:r>
+        <w:rPr>
+          <w:rFonts w:ascii="Times New Roman" w:hAnsi="Times New Roman" w:cs="Times New Roman"/>
+          <w:sz w:val="24"/>
+          <w:szCs w:val="24"/>
+        </w:rPr>
+        <w:t>ponto-e-</w:t>
+      </w:r>
+      <w:proofErr w:type="gramStart"/>
+      <w:r>
+        <w:rPr>
+          <w:rFonts w:ascii="Times New Roman" w:hAnsi="Times New Roman" w:cs="Times New Roman"/>
+          <w:sz w:val="24"/>
+          <w:szCs w:val="24"/>
+        </w:rPr>
+        <w:t>vírgula.Nem</w:t>
+      </w:r>
+      <w:proofErr w:type="spellEnd"/>
+      <w:proofErr w:type="gramEnd"/>
+      <w:r>
+        <w:rPr>
+          <w:rFonts w:ascii="Times New Roman" w:hAnsi="Times New Roman" w:cs="Times New Roman"/>
+          <w:sz w:val="24"/>
+          <w:szCs w:val="24"/>
+        </w:rPr>
+        <w:t xml:space="preserve"> todas as cláusulas são obrigatórias.</w:t>
+      </w:r>
+    </w:p>
+    <w:p>
+      <w:pPr>
+        <w:ind w:firstLine="708"/>
+        <w:jc w:val="both"/>
+        <w:rPr>
+          <w:rFonts w:ascii="Times New Roman" w:hAnsi="Times New Roman" w:cs="Times New Roman"/>
+          <w:b/>
+          <w:color w:val="FF0000"/>
+          <w:sz w:val="24"/>
+          <w:szCs w:val="24"/>
+        </w:rPr>
+      </w:pPr>
+      <w:r>
+        <w:rPr>
+          <w:rFonts w:ascii="Times New Roman" w:hAnsi="Times New Roman" w:cs="Times New Roman"/>
+          <w:b/>
+          <w:color w:val="FF0000"/>
+          <w:sz w:val="24"/>
+          <w:szCs w:val="24"/>
+        </w:rPr>
+        <w:t xml:space="preserve">OBS: </w:t>
+      </w:r>
+    </w:p>
+    <w:p>
+      <w:pPr>
+        <w:ind w:firstLine="708"/>
+        <w:jc w:val="both"/>
+        <w:rPr>
+          <w:rFonts w:ascii="AprovaNova" w:hAnsi="AprovaNova"/>
+          <w:color w:val="111111"/>
+          <w:spacing w:val="-12"/>
+          <w:sz w:val="30"/>
+          <w:szCs w:val="30"/>
+          <w:shd w:val="clear" w:color="auto" w:fill="FFFFFF"/>
+        </w:rPr>
+      </w:pPr>
+      <w:r>
+        <w:rPr>
+          <w:rFonts w:ascii="Times New Roman" w:hAnsi="Times New Roman" w:cs="Times New Roman"/>
+          <w:b/>
+          <w:color w:val="FF0000"/>
+          <w:sz w:val="24"/>
+          <w:szCs w:val="24"/>
+        </w:rPr>
+        <w:t>SQL não diferencia letras minúsculas e maiúsculas.</w:t>
+      </w:r>
+      <w:r>
+        <w:rPr>
+          <w:rFonts w:ascii="AprovaNova" w:hAnsi="AprovaNova"/>
+          <w:color w:val="111111"/>
+          <w:spacing w:val="-12"/>
+          <w:sz w:val="30"/>
+          <w:szCs w:val="30"/>
+          <w:shd w:val="clear" w:color="auto" w:fill="FFFFFF"/>
+        </w:rPr>
+        <w:t xml:space="preserve"> </w:t>
+      </w:r>
+    </w:p>
+    <w:p>
+      <w:pPr>
+        <w:ind w:firstLine="708"/>
+        <w:jc w:val="both"/>
+        <w:rPr>
+          <w:rFonts w:ascii="Times New Roman" w:hAnsi="Times New Roman" w:cs="Times New Roman"/>
+          <w:b/>
+          <w:color w:val="FF0000"/>
+          <w:sz w:val="24"/>
+          <w:szCs w:val="24"/>
+        </w:rPr>
+      </w:pPr>
+      <w:r>
+        <w:rPr>
+          <w:rFonts w:ascii="Times New Roman" w:hAnsi="Times New Roman" w:cs="Times New Roman"/>
+          <w:b/>
+          <w:color w:val="FF0000"/>
+          <w:sz w:val="24"/>
+          <w:szCs w:val="24"/>
+        </w:rPr>
+        <w:t>Em SQL, os valores literais (texto) devem sempre vir entre aspas (“ “) ou apóstrofos (‘ ‘).</w:t>
+      </w:r>
+    </w:p>
+    <w:p>
+      <w:pPr>
         <w:jc w:val="both"/>
         <w:rPr>
           <w:rFonts w:ascii="Times New Roman" w:hAnsi="Times New Roman" w:cs="Times New Roman"/>
@@ -147,6 +437,96 @@
         <w:jc w:val="both"/>
         <w:rPr>
           <w:rFonts w:ascii="Times New Roman" w:hAnsi="Times New Roman" w:cs="Times New Roman"/>
+          <w:b/>
+          <w:sz w:val="24"/>
+          <w:szCs w:val="24"/>
+        </w:rPr>
+      </w:pPr>
+      <w:bookmarkStart w:id="0" w:name="_GoBack"/>
+      <w:r>
+        <w:rPr>
+          <w:rFonts w:ascii="Times New Roman" w:hAnsi="Times New Roman" w:cs="Times New Roman"/>
+          <w:b/>
+          <w:sz w:val="24"/>
+          <w:szCs w:val="24"/>
+        </w:rPr>
+        <w:lastRenderedPageBreak/>
+        <w:t>Tipos de Dados:</w:t>
+      </w:r>
+    </w:p>
+    <w:bookmarkEnd w:id="0"/>
+    <w:p>
+      <w:pPr>
+        <w:jc w:val="both"/>
+        <w:rPr>
+          <w:rFonts w:ascii="Times New Roman" w:hAnsi="Times New Roman" w:cs="Times New Roman"/>
+          <w:sz w:val="24"/>
+          <w:szCs w:val="24"/>
+        </w:rPr>
+      </w:pPr>
+      <w:r>
+        <w:rPr>
+          <w:noProof/>
+          <w:lang w:eastAsia="pt-BR"/>
+        </w:rPr>
+        <w:drawing>
+          <wp:inline distT="0" distB="0" distL="0" distR="0">
+            <wp:extent cx="5400040" cy="4043212"/>
+            <wp:effectExtent l="133350" t="114300" r="124460" b="109855"/>
+            <wp:docPr id="21" name="Imagem 21" descr="https://paperx-dex-assets.s3.sa-east-1.amazonaws.com/images/1681500991164-bYjfyp6bZg.png"/>
+            <wp:cNvGraphicFramePr>
+              <a:graphicFrameLocks xmlns:a="http://schemas.openxmlformats.org/drawingml/2006/main" noChangeAspect="1"/>
+            </wp:cNvGraphicFramePr>
+            <a:graphic xmlns:a="http://schemas.openxmlformats.org/drawingml/2006/main">
+              <a:graphicData uri="http://schemas.openxmlformats.org/drawingml/2006/picture">
+                <pic:pic xmlns:pic="http://schemas.openxmlformats.org/drawingml/2006/picture">
+                  <pic:nvPicPr>
+                    <pic:cNvPr id="0" name="Picture 1" descr="https://paperx-dex-assets.s3.sa-east-1.amazonaws.com/images/1681500991164-bYjfyp6bZg.png"/>
+                    <pic:cNvPicPr>
+                      <a:picLocks noChangeAspect="1" noChangeArrowheads="1"/>
+                    </pic:cNvPicPr>
+                  </pic:nvPicPr>
+                  <pic:blipFill>
+                    <a:blip r:embed="rId7">
+                      <a:extLst>
+                        <a:ext uri="{28A0092B-C50C-407E-A947-70E740481C1C}">
+                          <a14:useLocalDpi xmlns:a14="http://schemas.microsoft.com/office/drawing/2010/main" val="0"/>
+                        </a:ext>
+                      </a:extLst>
+                    </a:blip>
+                    <a:srcRect/>
+                    <a:stretch>
+                      <a:fillRect/>
+                    </a:stretch>
+                  </pic:blipFill>
+                  <pic:spPr bwMode="auto">
+                    <a:xfrm>
+                      <a:off x="0" y="0"/>
+                      <a:ext cx="5400040" cy="4043212"/>
+                    </a:xfrm>
+                    <a:prstGeom prst="rect">
+                      <a:avLst/>
+                    </a:prstGeom>
+                    <a:effectLst>
+                      <a:outerShdw blurRad="63500" sx="102000" sy="102000" algn="ctr" rotWithShape="0">
+                        <a:prstClr val="black">
+                          <a:alpha val="40000"/>
+                        </a:prstClr>
+                      </a:outerShdw>
+                    </a:effectLst>
+                  </pic:spPr>
+                </pic:pic>
+              </a:graphicData>
+            </a:graphic>
+          </wp:inline>
+        </w:drawing>
+      </w:r>
+    </w:p>
+    <w:p>
+      <w:pPr>
+        <w:jc w:val="both"/>
+        <w:rPr>
+          <w:rFonts w:ascii="Times New Roman" w:hAnsi="Times New Roman" w:cs="Times New Roman"/>
           <w:sz w:val="24"/>
           <w:szCs w:val="24"/>
         </w:rPr>
@@ -175,7 +555,7 @@
                     <pic:cNvPicPr/>
                   </pic:nvPicPr>
                   <pic:blipFill>
-                    <a:blip r:embed="rId7"/>
+                    <a:blip r:embed="rId8"/>
                     <a:stretch>
                       <a:fillRect/>
                     </a:stretch>
@@ -205,20 +585,388 @@
     </w:p>
     <w:p>
       <w:pPr>
-        <w:jc w:val="both"/>
-        <w:rPr>
-          <w:rFonts w:ascii="Times New Roman" w:hAnsi="Times New Roman" w:cs="Times New Roman"/>
-          <w:sz w:val="24"/>
-          <w:szCs w:val="24"/>
-        </w:rPr>
-      </w:pPr>
-      <w:r>
-        <w:rPr>
-          <w:rFonts w:ascii="Times New Roman" w:hAnsi="Times New Roman" w:cs="Times New Roman"/>
+        <w:pStyle w:val="PargrafodaLista"/>
+        <w:numPr>
+          <w:ilvl w:val="0"/>
+          <w:numId w:val="3"/>
+        </w:numPr>
+        <w:jc w:val="both"/>
+        <w:rPr>
+          <w:rFonts w:ascii="Times New Roman" w:hAnsi="Times New Roman" w:cs="Times New Roman"/>
+          <w:sz w:val="24"/>
+          <w:szCs w:val="24"/>
+        </w:rPr>
+      </w:pPr>
+      <w:r>
+        <w:rPr>
+          <w:rFonts w:ascii="Times New Roman" w:hAnsi="Times New Roman" w:cs="Times New Roman"/>
+          <w:b/>
+          <w:sz w:val="24"/>
+          <w:szCs w:val="24"/>
+        </w:rPr>
+        <w:t xml:space="preserve">DDL (Data </w:t>
+      </w:r>
+      <w:proofErr w:type="spellStart"/>
+      <w:r>
+        <w:rPr>
+          <w:rFonts w:ascii="Times New Roman" w:hAnsi="Times New Roman" w:cs="Times New Roman"/>
+          <w:b/>
+          <w:sz w:val="24"/>
+          <w:szCs w:val="24"/>
+        </w:rPr>
+        <w:t>Definition</w:t>
+      </w:r>
+      <w:proofErr w:type="spellEnd"/>
+      <w:r>
+        <w:rPr>
+          <w:rFonts w:ascii="Times New Roman" w:hAnsi="Times New Roman" w:cs="Times New Roman"/>
+          <w:b/>
+          <w:sz w:val="24"/>
+          <w:szCs w:val="24"/>
+        </w:rPr>
+        <w:t xml:space="preserve"> </w:t>
+      </w:r>
+      <w:proofErr w:type="spellStart"/>
+      <w:r>
+        <w:rPr>
+          <w:rFonts w:ascii="Times New Roman" w:hAnsi="Times New Roman" w:cs="Times New Roman"/>
+          <w:b/>
+          <w:sz w:val="24"/>
+          <w:szCs w:val="24"/>
+        </w:rPr>
+        <w:t>Language</w:t>
+      </w:r>
+      <w:proofErr w:type="spellEnd"/>
+      <w:r>
+        <w:rPr>
+          <w:rFonts w:ascii="Times New Roman" w:hAnsi="Times New Roman" w:cs="Times New Roman"/>
+          <w:sz w:val="24"/>
+          <w:szCs w:val="24"/>
+        </w:rPr>
+        <w:t>) – Utilizada na manipulação (criação, alteração, exclusão) de objetos do banco de dados (comandos CREATE, ALTER e DROP);</w:t>
+      </w:r>
+    </w:p>
+    <w:p>
+      <w:pPr>
+        <w:pStyle w:val="PargrafodaLista"/>
+        <w:numPr>
+          <w:ilvl w:val="0"/>
+          <w:numId w:val="3"/>
+        </w:numPr>
+        <w:jc w:val="both"/>
+        <w:rPr>
+          <w:rFonts w:ascii="Times New Roman" w:hAnsi="Times New Roman" w:cs="Times New Roman"/>
+          <w:sz w:val="24"/>
+          <w:szCs w:val="24"/>
+        </w:rPr>
+      </w:pPr>
+      <w:r>
+        <w:rPr>
+          <w:rFonts w:ascii="Times New Roman" w:hAnsi="Times New Roman" w:cs="Times New Roman"/>
+          <w:b/>
+          <w:sz w:val="24"/>
+          <w:szCs w:val="24"/>
+        </w:rPr>
+        <w:t xml:space="preserve">DML (Data </w:t>
+      </w:r>
+      <w:proofErr w:type="spellStart"/>
+      <w:r>
+        <w:rPr>
+          <w:rFonts w:ascii="Times New Roman" w:hAnsi="Times New Roman" w:cs="Times New Roman"/>
+          <w:b/>
+          <w:sz w:val="24"/>
+          <w:szCs w:val="24"/>
+        </w:rPr>
+        <w:t>Manipulation</w:t>
+      </w:r>
+      <w:proofErr w:type="spellEnd"/>
+      <w:r>
+        <w:rPr>
+          <w:rFonts w:ascii="Times New Roman" w:hAnsi="Times New Roman" w:cs="Times New Roman"/>
+          <w:b/>
+          <w:sz w:val="24"/>
+          <w:szCs w:val="24"/>
+        </w:rPr>
+        <w:t xml:space="preserve"> </w:t>
+      </w:r>
+      <w:proofErr w:type="spellStart"/>
+      <w:r>
+        <w:rPr>
+          <w:rFonts w:ascii="Times New Roman" w:hAnsi="Times New Roman" w:cs="Times New Roman"/>
+          <w:b/>
+          <w:sz w:val="24"/>
+          <w:szCs w:val="24"/>
+        </w:rPr>
+        <w:t>Language</w:t>
+      </w:r>
+      <w:proofErr w:type="spellEnd"/>
+      <w:r>
+        <w:rPr>
+          <w:rFonts w:ascii="Times New Roman" w:hAnsi="Times New Roman" w:cs="Times New Roman"/>
+          <w:b/>
+          <w:sz w:val="24"/>
+          <w:szCs w:val="24"/>
+        </w:rPr>
+        <w:t>)</w:t>
+      </w:r>
+      <w:r>
+        <w:rPr>
+          <w:rFonts w:ascii="Times New Roman" w:hAnsi="Times New Roman" w:cs="Times New Roman"/>
+          <w:sz w:val="24"/>
+          <w:szCs w:val="24"/>
+        </w:rPr>
+        <w:t xml:space="preserve"> – Utilizada para manipulação do conteúdo de objetos do banco de dados, ou seja, os dados propriamente ditos (comandos INSERT, UPDATE e DELETE);</w:t>
+      </w:r>
+    </w:p>
+    <w:p>
+      <w:pPr>
+        <w:pStyle w:val="PargrafodaLista"/>
+        <w:numPr>
+          <w:ilvl w:val="1"/>
+          <w:numId w:val="3"/>
+        </w:numPr>
+        <w:jc w:val="both"/>
+        <w:rPr>
+          <w:rFonts w:ascii="Times New Roman" w:hAnsi="Times New Roman" w:cs="Times New Roman"/>
+          <w:sz w:val="24"/>
+          <w:szCs w:val="24"/>
+        </w:rPr>
+      </w:pPr>
+      <w:r>
+        <w:rPr>
+          <w:rFonts w:ascii="Times New Roman" w:hAnsi="Times New Roman" w:cs="Times New Roman"/>
+          <w:b/>
           <w:sz w:val="24"/>
           <w:szCs w:val="24"/>
         </w:rPr>
         <w:lastRenderedPageBreak/>
+        <w:t xml:space="preserve">DQL (Data Query </w:t>
+      </w:r>
+      <w:proofErr w:type="spellStart"/>
+      <w:r>
+        <w:rPr>
+          <w:rFonts w:ascii="Times New Roman" w:hAnsi="Times New Roman" w:cs="Times New Roman"/>
+          <w:b/>
+          <w:sz w:val="24"/>
+          <w:szCs w:val="24"/>
+        </w:rPr>
+        <w:t>Language</w:t>
+      </w:r>
+      <w:proofErr w:type="spellEnd"/>
+      <w:r>
+        <w:rPr>
+          <w:rFonts w:ascii="Times New Roman" w:hAnsi="Times New Roman" w:cs="Times New Roman"/>
+          <w:b/>
+          <w:sz w:val="24"/>
+          <w:szCs w:val="24"/>
+        </w:rPr>
+        <w:t>)</w:t>
+      </w:r>
+      <w:r>
+        <w:rPr>
+          <w:rFonts w:ascii="Times New Roman" w:hAnsi="Times New Roman" w:cs="Times New Roman"/>
+          <w:sz w:val="24"/>
+          <w:szCs w:val="24"/>
+        </w:rPr>
+        <w:t xml:space="preserve"> – Utilizada na consulta dados (comando </w:t>
+      </w:r>
+      <w:r>
+        <w:rPr>
+          <w:rFonts w:ascii="Times New Roman" w:hAnsi="Times New Roman" w:cs="Times New Roman"/>
+          <w:i/>
+          <w:sz w:val="24"/>
+          <w:szCs w:val="24"/>
+        </w:rPr>
+        <w:t>SELECT</w:t>
+      </w:r>
+      <w:r>
+        <w:rPr>
+          <w:rFonts w:ascii="Times New Roman" w:hAnsi="Times New Roman" w:cs="Times New Roman"/>
+          <w:sz w:val="24"/>
+          <w:szCs w:val="24"/>
+        </w:rPr>
+        <w:t>);</w:t>
+      </w:r>
+    </w:p>
+    <w:p>
+      <w:pPr>
+        <w:pStyle w:val="PargrafodaLista"/>
+        <w:numPr>
+          <w:ilvl w:val="0"/>
+          <w:numId w:val="3"/>
+        </w:numPr>
+        <w:jc w:val="both"/>
+        <w:rPr>
+          <w:rFonts w:ascii="Times New Roman" w:hAnsi="Times New Roman" w:cs="Times New Roman"/>
+          <w:sz w:val="24"/>
+          <w:szCs w:val="24"/>
+        </w:rPr>
+      </w:pPr>
+      <w:r>
+        <w:rPr>
+          <w:rFonts w:ascii="Times New Roman" w:hAnsi="Times New Roman" w:cs="Times New Roman"/>
+          <w:b/>
+          <w:sz w:val="24"/>
+          <w:szCs w:val="24"/>
+        </w:rPr>
+        <w:t xml:space="preserve">DCL (Data </w:t>
+      </w:r>
+      <w:proofErr w:type="spellStart"/>
+      <w:r>
+        <w:rPr>
+          <w:rFonts w:ascii="Times New Roman" w:hAnsi="Times New Roman" w:cs="Times New Roman"/>
+          <w:b/>
+          <w:sz w:val="24"/>
+          <w:szCs w:val="24"/>
+        </w:rPr>
+        <w:t>Control</w:t>
+      </w:r>
+      <w:proofErr w:type="spellEnd"/>
+      <w:r>
+        <w:rPr>
+          <w:rFonts w:ascii="Times New Roman" w:hAnsi="Times New Roman" w:cs="Times New Roman"/>
+          <w:b/>
+          <w:sz w:val="24"/>
+          <w:szCs w:val="24"/>
+        </w:rPr>
+        <w:t xml:space="preserve"> </w:t>
+      </w:r>
+      <w:proofErr w:type="spellStart"/>
+      <w:r>
+        <w:rPr>
+          <w:rFonts w:ascii="Times New Roman" w:hAnsi="Times New Roman" w:cs="Times New Roman"/>
+          <w:b/>
+          <w:sz w:val="24"/>
+          <w:szCs w:val="24"/>
+        </w:rPr>
+        <w:t>Language</w:t>
+      </w:r>
+      <w:proofErr w:type="spellEnd"/>
+      <w:r>
+        <w:rPr>
+          <w:rFonts w:ascii="Times New Roman" w:hAnsi="Times New Roman" w:cs="Times New Roman"/>
+          <w:b/>
+          <w:sz w:val="24"/>
+          <w:szCs w:val="24"/>
+        </w:rPr>
+        <w:t>)</w:t>
+      </w:r>
+      <w:r>
+        <w:rPr>
+          <w:rFonts w:ascii="Times New Roman" w:hAnsi="Times New Roman" w:cs="Times New Roman"/>
+          <w:sz w:val="24"/>
+          <w:szCs w:val="24"/>
+        </w:rPr>
+        <w:t xml:space="preserve"> – Utilizada no controle da segurança dos dados, atribuindo permissões e privilégios de usuários (comandos GRANT, REVOKE e DENY).</w:t>
+      </w:r>
+    </w:p>
+    <w:p>
+      <w:pPr>
+        <w:pStyle w:val="PargrafodaLista"/>
+        <w:numPr>
+          <w:ilvl w:val="0"/>
+          <w:numId w:val="3"/>
+        </w:numPr>
+        <w:jc w:val="both"/>
+        <w:rPr>
+          <w:rFonts w:ascii="Times New Roman" w:hAnsi="Times New Roman" w:cs="Times New Roman"/>
+          <w:sz w:val="24"/>
+          <w:szCs w:val="24"/>
+        </w:rPr>
+      </w:pPr>
+      <w:r>
+        <w:rPr>
+          <w:rFonts w:ascii="Times New Roman" w:hAnsi="Times New Roman" w:cs="Times New Roman"/>
+          <w:b/>
+          <w:sz w:val="24"/>
+          <w:szCs w:val="24"/>
+        </w:rPr>
+        <w:t>TCL (</w:t>
+      </w:r>
+      <w:proofErr w:type="spellStart"/>
+      <w:r>
+        <w:rPr>
+          <w:rFonts w:ascii="Times New Roman" w:hAnsi="Times New Roman" w:cs="Times New Roman"/>
+          <w:b/>
+          <w:sz w:val="24"/>
+          <w:szCs w:val="24"/>
+        </w:rPr>
+        <w:t>Transaction</w:t>
+      </w:r>
+      <w:proofErr w:type="spellEnd"/>
+      <w:r>
+        <w:rPr>
+          <w:rFonts w:ascii="Times New Roman" w:hAnsi="Times New Roman" w:cs="Times New Roman"/>
+          <w:b/>
+          <w:sz w:val="24"/>
+          <w:szCs w:val="24"/>
+        </w:rPr>
+        <w:t xml:space="preserve"> </w:t>
+      </w:r>
+      <w:proofErr w:type="spellStart"/>
+      <w:r>
+        <w:rPr>
+          <w:rFonts w:ascii="Times New Roman" w:hAnsi="Times New Roman" w:cs="Times New Roman"/>
+          <w:b/>
+          <w:sz w:val="24"/>
+          <w:szCs w:val="24"/>
+        </w:rPr>
+        <w:t>Control</w:t>
+      </w:r>
+      <w:proofErr w:type="spellEnd"/>
+      <w:r>
+        <w:rPr>
+          <w:rFonts w:ascii="Times New Roman" w:hAnsi="Times New Roman" w:cs="Times New Roman"/>
+          <w:b/>
+          <w:sz w:val="24"/>
+          <w:szCs w:val="24"/>
+        </w:rPr>
+        <w:t xml:space="preserve"> </w:t>
+      </w:r>
+      <w:proofErr w:type="spellStart"/>
+      <w:r>
+        <w:rPr>
+          <w:rFonts w:ascii="Times New Roman" w:hAnsi="Times New Roman" w:cs="Times New Roman"/>
+          <w:b/>
+          <w:sz w:val="24"/>
+          <w:szCs w:val="24"/>
+        </w:rPr>
+        <w:t>Language</w:t>
+      </w:r>
+      <w:proofErr w:type="spellEnd"/>
+      <w:r>
+        <w:rPr>
+          <w:rFonts w:ascii="Times New Roman" w:hAnsi="Times New Roman" w:cs="Times New Roman"/>
+          <w:b/>
+          <w:sz w:val="24"/>
+          <w:szCs w:val="24"/>
+        </w:rPr>
+        <w:t>)</w:t>
+      </w:r>
+      <w:r>
+        <w:rPr>
+          <w:rFonts w:ascii="Times New Roman" w:hAnsi="Times New Roman" w:cs="Times New Roman"/>
+          <w:sz w:val="24"/>
+          <w:szCs w:val="24"/>
+        </w:rPr>
+        <w:t xml:space="preserve"> – Utilizada no controle de transações (comandos SET TRANSACTION, START TRANSACTION, COMMIT, ROLLBACK e SAVEPOINT);</w:t>
+      </w:r>
+    </w:p>
+    <w:p>
+      <w:pPr>
+        <w:jc w:val="both"/>
+        <w:rPr>
+          <w:rFonts w:ascii="Times New Roman" w:hAnsi="Times New Roman" w:cs="Times New Roman"/>
+          <w:sz w:val="24"/>
+          <w:szCs w:val="24"/>
+        </w:rPr>
+      </w:pPr>
+      <w:r>
+        <w:rPr>
+          <w:rFonts w:ascii="Times New Roman" w:hAnsi="Times New Roman" w:cs="Times New Roman"/>
+          <w:sz w:val="24"/>
+          <w:szCs w:val="24"/>
+        </w:rPr>
         <w:t>Restrições:</w:t>
       </w:r>
     </w:p>
@@ -241,70 +989,9 @@
         </w:rPr>
         <w:drawing>
           <wp:inline distT="0" distB="0" distL="0" distR="0" wp14:anchorId="25C15A32" wp14:editId="055563B9">
-            <wp:extent cx="5400040" cy="3271520"/>
-            <wp:effectExtent l="133350" t="114300" r="124460" b="119380"/>
+            <wp:extent cx="5400040" cy="2962275"/>
+            <wp:effectExtent l="133350" t="95250" r="124460" b="104775"/>
             <wp:docPr id="4" name="Imagem 4"/>
-            <wp:cNvGraphicFramePr>
-              <a:graphicFrameLocks xmlns:a="http://schemas.openxmlformats.org/drawingml/2006/main" noChangeAspect="1"/>
-            </wp:cNvGraphicFramePr>
-            <a:graphic xmlns:a="http://schemas.openxmlformats.org/drawingml/2006/main">
-              <a:graphicData uri="http://schemas.openxmlformats.org/drawingml/2006/picture">
-                <pic:pic xmlns:pic="http://schemas.openxmlformats.org/drawingml/2006/picture">
-                  <pic:nvPicPr>
-                    <pic:cNvPr id="1" name=""/>
-                    <pic:cNvPicPr/>
-                  </pic:nvPicPr>
-                  <pic:blipFill>
-                    <a:blip r:embed="rId8"/>
-                    <a:stretch>
-                      <a:fillRect/>
-                    </a:stretch>
-                  </pic:blipFill>
-                  <pic:spPr>
-                    <a:xfrm>
-                      <a:off x="0" y="0"/>
-                      <a:ext cx="5400040" cy="3271520"/>
-                    </a:xfrm>
-                    <a:prstGeom prst="rect">
-                      <a:avLst/>
-                    </a:prstGeom>
-                    <a:effectLst>
-                      <a:outerShdw blurRad="63500" sx="102000" sy="102000" algn="ctr" rotWithShape="0">
-                        <a:prstClr val="black">
-                          <a:alpha val="40000"/>
-                        </a:prstClr>
-                      </a:outerShdw>
-                    </a:effectLst>
-                  </pic:spPr>
-                </pic:pic>
-              </a:graphicData>
-            </a:graphic>
-          </wp:inline>
-        </w:drawing>
-      </w:r>
-    </w:p>
-    <w:p>
-      <w:pPr>
-        <w:jc w:val="both"/>
-        <w:rPr>
-          <w:rFonts w:ascii="Times New Roman" w:hAnsi="Times New Roman" w:cs="Times New Roman"/>
-          <w:sz w:val="24"/>
-          <w:szCs w:val="24"/>
-        </w:rPr>
-      </w:pPr>
-      <w:r>
-        <w:rPr>
-          <w:rFonts w:ascii="Times New Roman" w:hAnsi="Times New Roman" w:cs="Times New Roman"/>
-          <w:noProof/>
-          <w:sz w:val="24"/>
-          <w:szCs w:val="24"/>
-          <w:lang w:eastAsia="pt-BR"/>
-        </w:rPr>
-        <w:drawing>
-          <wp:inline distT="0" distB="0" distL="0" distR="0" wp14:anchorId="5128CC62" wp14:editId="34BA6315">
-            <wp:extent cx="5400040" cy="2369185"/>
-            <wp:effectExtent l="133350" t="95250" r="124460" b="88265"/>
-            <wp:docPr id="5" name="Imagem 5"/>
             <wp:cNvGraphicFramePr>
               <a:graphicFrameLocks xmlns:a="http://schemas.openxmlformats.org/drawingml/2006/main" noChangeAspect="1"/>
             </wp:cNvGraphicFramePr>
@@ -324,7 +1011,7 @@
                   <pic:spPr>
                     <a:xfrm>
                       <a:off x="0" y="0"/>
-                      <a:ext cx="5400040" cy="2369185"/>
+                      <a:ext cx="5400040" cy="2962275"/>
                     </a:xfrm>
                     <a:prstGeom prst="rect">
                       <a:avLst/>
@@ -353,6 +1040,67 @@
           <w:szCs w:val="24"/>
         </w:rPr>
       </w:pPr>
+      <w:r>
+        <w:rPr>
+          <w:rFonts w:ascii="Times New Roman" w:hAnsi="Times New Roman" w:cs="Times New Roman"/>
+          <w:noProof/>
+          <w:sz w:val="24"/>
+          <w:szCs w:val="24"/>
+          <w:lang w:eastAsia="pt-BR"/>
+        </w:rPr>
+        <w:drawing>
+          <wp:inline distT="0" distB="0" distL="0" distR="0" wp14:anchorId="5128CC62" wp14:editId="34BA6315">
+            <wp:extent cx="5400040" cy="2114550"/>
+            <wp:effectExtent l="133350" t="95250" r="124460" b="95250"/>
+            <wp:docPr id="5" name="Imagem 5"/>
+            <wp:cNvGraphicFramePr>
+              <a:graphicFrameLocks xmlns:a="http://schemas.openxmlformats.org/drawingml/2006/main" noChangeAspect="1"/>
+            </wp:cNvGraphicFramePr>
+            <a:graphic xmlns:a="http://schemas.openxmlformats.org/drawingml/2006/main">
+              <a:graphicData uri="http://schemas.openxmlformats.org/drawingml/2006/picture">
+                <pic:pic xmlns:pic="http://schemas.openxmlformats.org/drawingml/2006/picture">
+                  <pic:nvPicPr>
+                    <pic:cNvPr id="1" name=""/>
+                    <pic:cNvPicPr/>
+                  </pic:nvPicPr>
+                  <pic:blipFill>
+                    <a:blip r:embed="rId10"/>
+                    <a:stretch>
+                      <a:fillRect/>
+                    </a:stretch>
+                  </pic:blipFill>
+                  <pic:spPr>
+                    <a:xfrm>
+                      <a:off x="0" y="0"/>
+                      <a:ext cx="5400040" cy="2114550"/>
+                    </a:xfrm>
+                    <a:prstGeom prst="rect">
+                      <a:avLst/>
+                    </a:prstGeom>
+                    <a:effectLst>
+                      <a:outerShdw blurRad="63500" sx="102000" sy="102000" algn="ctr" rotWithShape="0">
+                        <a:prstClr val="black">
+                          <a:alpha val="40000"/>
+                        </a:prstClr>
+                      </a:outerShdw>
+                    </a:effectLst>
+                  </pic:spPr>
+                </pic:pic>
+              </a:graphicData>
+            </a:graphic>
+          </wp:inline>
+        </w:drawing>
+      </w:r>
+    </w:p>
+    <w:p>
+      <w:pPr>
+        <w:jc w:val="both"/>
+        <w:rPr>
+          <w:rFonts w:ascii="Times New Roman" w:hAnsi="Times New Roman" w:cs="Times New Roman"/>
+          <w:sz w:val="24"/>
+          <w:szCs w:val="24"/>
+        </w:rPr>
+      </w:pPr>
       <w:proofErr w:type="spellStart"/>
       <w:r>
         <w:rPr>
@@ -406,7 +1154,7 @@
                     <pic:cNvPicPr/>
                   </pic:nvPicPr>
                   <pic:blipFill>
-                    <a:blip r:embed="rId10"/>
+                    <a:blip r:embed="rId11"/>
                     <a:stretch>
                       <a:fillRect/>
                     </a:stretch>
@@ -467,7 +1215,7 @@
                     <pic:cNvPicPr/>
                   </pic:nvPicPr>
                   <pic:blipFill>
-                    <a:blip r:embed="rId11"/>
+                    <a:blip r:embed="rId12"/>
                     <a:stretch>
                       <a:fillRect/>
                     </a:stretch>
@@ -705,7 +1453,7 @@
                     <pic:cNvPicPr/>
                   </pic:nvPicPr>
                   <pic:blipFill>
-                    <a:blip r:embed="rId12"/>
+                    <a:blip r:embed="rId13"/>
                     <a:stretch>
                       <a:fillRect/>
                     </a:stretch>
@@ -1424,7 +2172,7 @@
                     <pic:cNvPicPr/>
                   </pic:nvPicPr>
                   <pic:blipFill>
-                    <a:blip r:embed="rId13"/>
+                    <a:blip r:embed="rId14"/>
                     <a:stretch>
                       <a:fillRect/>
                     </a:stretch>
@@ -1484,7 +2232,7 @@
                     <pic:cNvPicPr/>
                   </pic:nvPicPr>
                   <pic:blipFill>
-                    <a:blip r:embed="rId14"/>
+                    <a:blip r:embed="rId15"/>
                     <a:stretch>
                       <a:fillRect/>
                     </a:stretch>
@@ -1579,7 +2327,7 @@
                     <pic:cNvPicPr/>
                   </pic:nvPicPr>
                   <pic:blipFill>
-                    <a:blip r:embed="rId15"/>
+                    <a:blip r:embed="rId16"/>
                     <a:stretch>
                       <a:fillRect/>
                     </a:stretch>
@@ -1677,7 +2425,7 @@
                     <pic:cNvPicPr/>
                   </pic:nvPicPr>
                   <pic:blipFill>
-                    <a:blip r:embed="rId16"/>
+                    <a:blip r:embed="rId17"/>
                     <a:stretch>
                       <a:fillRect/>
                     </a:stretch>
@@ -1736,7 +2484,7 @@
                     <pic:cNvPicPr/>
                   </pic:nvPicPr>
                   <pic:blipFill>
-                    <a:blip r:embed="rId17"/>
+                    <a:blip r:embed="rId18"/>
                     <a:stretch>
                       <a:fillRect/>
                     </a:stretch>
@@ -1877,7 +2625,7 @@
                     <pic:cNvPicPr/>
                   </pic:nvPicPr>
                   <pic:blipFill>
-                    <a:blip r:embed="rId18"/>
+                    <a:blip r:embed="rId19"/>
                     <a:stretch>
                       <a:fillRect/>
                     </a:stretch>
@@ -1936,7 +2684,7 @@
                     <pic:cNvPicPr/>
                   </pic:nvPicPr>
                   <pic:blipFill>
-                    <a:blip r:embed="rId19"/>
+                    <a:blip r:embed="rId20"/>
                     <a:stretch>
                       <a:fillRect/>
                     </a:stretch>
@@ -1985,7 +2733,7 @@
                     <pic:cNvPicPr/>
                   </pic:nvPicPr>
                   <pic:blipFill>
-                    <a:blip r:embed="rId20"/>
+                    <a:blip r:embed="rId21"/>
                     <a:stretch>
                       <a:fillRect/>
                     </a:stretch>
@@ -2070,7 +2818,7 @@
                     <pic:cNvPicPr/>
                   </pic:nvPicPr>
                   <pic:blipFill>
-                    <a:blip r:embed="rId21"/>
+                    <a:blip r:embed="rId22"/>
                     <a:stretch>
                       <a:fillRect/>
                     </a:stretch>
@@ -2155,7 +2903,7 @@
                     <pic:cNvPicPr/>
                   </pic:nvPicPr>
                   <pic:blipFill>
-                    <a:blip r:embed="rId22"/>
+                    <a:blip r:embed="rId23"/>
                     <a:stretch>
                       <a:fillRect/>
                     </a:stretch>
@@ -2251,7 +2999,7 @@
                     <pic:cNvPicPr/>
                   </pic:nvPicPr>
                   <pic:blipFill>
-                    <a:blip r:embed="rId23"/>
+                    <a:blip r:embed="rId24"/>
                     <a:stretch>
                       <a:fillRect/>
                     </a:stretch>
@@ -2290,8 +3038,6 @@
           <w:lang w:eastAsia="pt-BR"/>
         </w:rPr>
       </w:pPr>
-      <w:bookmarkStart w:id="0" w:name="_GoBack"/>
-      <w:bookmarkEnd w:id="0"/>
     </w:p>
     <w:p>
       <w:pPr>
@@ -2453,6 +3199,92 @@
     </w:lvl>
   </w:abstractNum>
   <w:abstractNum w:abstractNumId="1" w15:restartNumberingAfterBreak="0">
+    <w:nsid w:val="37127866"/>
+    <w:multiLevelType w:val="hybridMultilevel"/>
+    <w:tmpl w:val="67801E70"/>
+    <w:lvl w:ilvl="0" w:tplc="0416000F">
+      <w:start w:val="1"/>
+      <w:numFmt w:val="decimal"/>
+      <w:lvlText w:val="%1."/>
+      <w:lvlJc w:val="left"/>
+      <w:pPr>
+        <w:ind w:left="720" w:hanging="360"/>
+      </w:pPr>
+    </w:lvl>
+    <w:lvl w:ilvl="1" w:tplc="04160019">
+      <w:start w:val="1"/>
+      <w:numFmt w:val="lowerLetter"/>
+      <w:lvlText w:val="%2."/>
+      <w:lvlJc w:val="left"/>
+      <w:pPr>
+        <w:ind w:left="1440" w:hanging="360"/>
+      </w:pPr>
+    </w:lvl>
+    <w:lvl w:ilvl="2" w:tplc="0416001B" w:tentative="1">
+      <w:start w:val="1"/>
+      <w:numFmt w:val="lowerRoman"/>
+      <w:lvlText w:val="%3."/>
+      <w:lvlJc w:val="right"/>
+      <w:pPr>
+        <w:ind w:left="2160" w:hanging="180"/>
+      </w:pPr>
+    </w:lvl>
+    <w:lvl w:ilvl="3" w:tplc="0416000F" w:tentative="1">
+      <w:start w:val="1"/>
+      <w:numFmt w:val="decimal"/>
+      <w:lvlText w:val="%4."/>
+      <w:lvlJc w:val="left"/>
+      <w:pPr>
+        <w:ind w:left="2880" w:hanging="360"/>
+      </w:pPr>
+    </w:lvl>
+    <w:lvl w:ilvl="4" w:tplc="04160019" w:tentative="1">
+      <w:start w:val="1"/>
+      <w:numFmt w:val="lowerLetter"/>
+      <w:lvlText w:val="%5."/>
+      <w:lvlJc w:val="left"/>
+      <w:pPr>
+        <w:ind w:left="3600" w:hanging="360"/>
+      </w:pPr>
+    </w:lvl>
+    <w:lvl w:ilvl="5" w:tplc="0416001B" w:tentative="1">
+      <w:start w:val="1"/>
+      <w:numFmt w:val="lowerRoman"/>
+      <w:lvlText w:val="%6."/>
+      <w:lvlJc w:val="right"/>
+      <w:pPr>
+        <w:ind w:left="4320" w:hanging="180"/>
+      </w:pPr>
+    </w:lvl>
+    <w:lvl w:ilvl="6" w:tplc="0416000F" w:tentative="1">
+      <w:start w:val="1"/>
+      <w:numFmt w:val="decimal"/>
+      <w:lvlText w:val="%7."/>
+      <w:lvlJc w:val="left"/>
+      <w:pPr>
+        <w:ind w:left="5040" w:hanging="360"/>
+      </w:pPr>
+    </w:lvl>
+    <w:lvl w:ilvl="7" w:tplc="04160019" w:tentative="1">
+      <w:start w:val="1"/>
+      <w:numFmt w:val="lowerLetter"/>
+      <w:lvlText w:val="%8."/>
+      <w:lvlJc w:val="left"/>
+      <w:pPr>
+        <w:ind w:left="5760" w:hanging="360"/>
+      </w:pPr>
+    </w:lvl>
+    <w:lvl w:ilvl="8" w:tplc="0416001B" w:tentative="1">
+      <w:start w:val="1"/>
+      <w:numFmt w:val="lowerRoman"/>
+      <w:lvlText w:val="%9."/>
+      <w:lvlJc w:val="right"/>
+      <w:pPr>
+        <w:ind w:left="6480" w:hanging="180"/>
+      </w:pPr>
+    </w:lvl>
+  </w:abstractNum>
+  <w:abstractNum w:abstractNumId="2" w15:restartNumberingAfterBreak="0">
     <w:nsid w:val="5F992F91"/>
     <w:multiLevelType w:val="hybridMultilevel"/>
     <w:tmpl w:val="FB9E844C"/>
@@ -2569,6 +3401,9 @@
     <w:abstractNumId w:val="0"/>
   </w:num>
   <w:num w:numId="2">
+    <w:abstractNumId w:val="2"/>
+  </w:num>
+  <w:num w:numId="3">
     <w:abstractNumId w:val="1"/>
   </w:num>
 </w:numbering>

</xml_diff>